<commit_message>
Add useContext and React Portal for modal
</commit_message>
<xml_diff>
--- a/Platzi Notes/Lecturas y enlaces.docx
+++ b/Platzi Notes/Lecturas y enlaces.docx
@@ -3,188 +3,267 @@
 <w:document xmlns:wpc="http://schemas.microsoft.com/office/word/2010/wordprocessingCanvas" xmlns:cx="http://schemas.microsoft.com/office/drawing/2014/chartex" xmlns:cx1="http://schemas.microsoft.com/office/drawing/2015/9/8/chartex" xmlns:cx2="http://schemas.microsoft.com/office/drawing/2015/10/21/chartex" xmlns:cx3="http://schemas.microsoft.com/office/drawing/2016/5/9/chartex" xmlns:cx4="http://schemas.microsoft.com/office/drawing/2016/5/10/chartex" xmlns:cx5="http://schemas.microsoft.com/office/drawing/2016/5/11/chartex" xmlns:cx6="http://schemas.microsoft.com/office/drawing/2016/5/12/chartex" xmlns:cx7="http://schemas.microsoft.com/office/drawing/2016/5/13/chartex" xmlns:cx8="http://schemas.microsoft.com/office/drawing/2016/5/14/chartex" xmlns:mc="http://schemas.openxmlformats.org/markup-compatibility/2006" xmlns:aink="http://schemas.microsoft.com/office/drawing/2016/ink" xmlns:am3d="http://schemas.microsoft.com/office/drawing/2017/model3d" xmlns:o="urn:schemas-microsoft-com:office:office" xmlns:oel="http://schemas.microsoft.com/office/2019/extlst" xmlns:r="http://schemas.openxmlformats.org/officeDocument/2006/relationships" xmlns:m="http://schemas.openxmlformats.org/officeDocument/2006/math" xmlns:v="urn:schemas-microsoft-com:vml" xmlns:wp14="http://schemas.microsoft.com/office/word/2010/wordprocessingDrawing" xmlns:wp="http://schemas.openxmlformats.org/drawingml/2006/wordprocessingDrawing" xmlns:w10="urn:schemas-microsoft-com:office:word" xmlns:w="http://schemas.openxmlformats.org/wordprocessingml/2006/main" xmlns:w14="http://schemas.microsoft.com/office/word/2010/wordml" xmlns:w15="http://schemas.microsoft.com/office/word/2012/wordml" xmlns:w16cex="http://schemas.microsoft.com/office/word/2018/wordml/cex" xmlns:w16cid="http://schemas.microsoft.com/office/word/2016/wordml/cid" xmlns:w16="http://schemas.microsoft.com/office/word/2018/wordml" xmlns:w16sdtdh="http://schemas.microsoft.com/office/word/2020/wordml/sdtdatahash" xmlns:w16se="http://schemas.microsoft.com/office/word/2015/wordml/symex" xmlns:wpg="http://schemas.microsoft.com/office/word/2010/wordprocessingGroup" xmlns:wpi="http://schemas.microsoft.com/office/word/2010/wordprocessingInk" xmlns:wne="http://schemas.microsoft.com/office/word/2006/wordml" xmlns:wps="http://schemas.microsoft.com/office/word/2010/wordprocessingShape" mc:Ignorable="w14 w15 w16se w16cid w16 w16cex w16sdtdh wp14">
   <w:body>
     <w:p>
+      <w:hyperlink r:id="rId4" w:history="1">
+        <w:r>
+          <w:rPr>
+            <w:rStyle w:val="Hyperlink"/>
+          </w:rPr>
+          <w:t>https://platzi.com/blog/useeffect-uselayouteffect/</w:t>
+        </w:r>
+      </w:hyperlink>
+    </w:p>
+    <w:p>
+      <w:pPr>
+        <w:rPr>
+          <w:color w:val="FF0000"/>
+        </w:rPr>
+      </w:pPr>
+      <w:hyperlink r:id="rId5" w:history="1">
+        <w:r>
+          <w:rPr>
+            <w:rStyle w:val="Hyperlink"/>
+          </w:rPr>
+          <w:t>https://platzi.com/cursos/ecmascript-6/</w:t>
+        </w:r>
+      </w:hyperlink>
+    </w:p>
+    <w:p>
+      <w:pPr>
+        <w:rPr>
+          <w:color w:val="FF0000"/>
+        </w:rPr>
+      </w:pPr>
+      <w:hyperlink r:id="rId6" w:history="1">
+        <w:r>
+          <w:rPr>
+            <w:rStyle w:val="Hyperlink"/>
+          </w:rPr>
+          <w:t>https://platzi.com/cursos/arrays/</w:t>
+        </w:r>
+      </w:hyperlink>
+    </w:p>
+    <w:p>
+      <w:pPr>
+        <w:rPr>
+          <w:color w:val="FF0000"/>
+        </w:rPr>
+      </w:pPr>
+      <w:hyperlink r:id="rId7" w:history="1">
+        <w:r>
+          <w:rPr>
+            <w:rStyle w:val="Hyperlink"/>
+          </w:rPr>
+          <w:t>https://platzi.com/cursos/basico-javascript/</w:t>
+        </w:r>
+      </w:hyperlink>
+    </w:p>
+    <w:p>
+      <w:hyperlink r:id="rId8" w:history="1">
+        <w:r>
+          <w:rPr>
+            <w:rStyle w:val="Hyperlink"/>
+          </w:rPr>
+          <w:t>https://react-icons.github.io/react-icons/</w:t>
+        </w:r>
+      </w:hyperlink>
+    </w:p>
+    <w:p>
+      <w:hyperlink r:id="rId9" w:history="1">
+        <w:r>
+          <w:rPr>
+            <w:rStyle w:val="Hyperlink"/>
+          </w:rPr>
+          <w:t>https://es.react.dev/learn/render-and-commit</w:t>
+        </w:r>
+      </w:hyperlink>
+    </w:p>
+    <w:p>
+      <w:hyperlink r:id="rId10" w:anchor="adding-a-state-variable" w:history="1">
+        <w:r>
+          <w:rPr>
+            <w:rStyle w:val="Hyperlink"/>
+          </w:rPr>
+          <w:t>https://es.react.dev/learn/state-a-components-memory#adding-a-state-variable</w:t>
+        </w:r>
+      </w:hyperlink>
+    </w:p>
+    <w:p>
+      <w:hyperlink r:id="rId11" w:history="1">
+        <w:r>
+          <w:rPr>
+            <w:rStyle w:val="Hyperlink"/>
+          </w:rPr>
+          <w:t>https://es.react.dev/learn/queueing-a-series-of-state-updates</w:t>
+        </w:r>
+      </w:hyperlink>
+    </w:p>
+    <w:p/>
+    <w:p>
+      <w:pPr>
+        <w:rPr>
+          <w:lang w:val="es-CO"/>
+        </w:rPr>
+      </w:pPr>
       <w:r>
-        <w:fldChar w:fldCharType="begin"/>
+        <w:rPr>
+          <w:lang w:val="es-CO"/>
+        </w:rPr>
+        <w:t>Objetos animados</w:t>
       </w:r>
       <w:r>
-        <w:instrText>HYPERLINK "https://platzi.com/blog/useeffect-uselayouteffect/"</w:instrText>
+        <w:rPr>
+          <w:lang w:val="es-CO"/>
+        </w:rPr>
+        <w:t xml:space="preserve"> </w:t>
+      </w:r>
+    </w:p>
+    <w:p>
+      <w:pPr>
+        <w:rPr>
+          <w:lang w:val="es-CO"/>
+        </w:rPr>
+      </w:pPr>
+      <w:hyperlink r:id="rId12" w:history="1">
+        <w:r>
+          <w:rPr>
+            <w:rStyle w:val="Hyperlink"/>
+            <w:lang w:val="es-CO"/>
+          </w:rPr>
+          <w:t>https://uiverse.io/all?search=loader</w:t>
+        </w:r>
+      </w:hyperlink>
+    </w:p>
+    <w:p>
+      <w:pPr>
+        <w:rPr>
+          <w:lang w:val="es-CO"/>
+        </w:rPr>
+      </w:pPr>
+    </w:p>
+    <w:p>
+      <w:pPr>
+        <w:rPr>
+          <w:lang w:val="es-CO"/>
+        </w:rPr>
+      </w:pPr>
+      <w:r>
+        <w:rPr>
+          <w:lang w:val="es-CO"/>
+        </w:rPr>
+        <w:t>Css</w:t>
+      </w:r>
+    </w:p>
+    <w:p>
+      <w:pPr>
+        <w:rPr>
+          <w:lang w:val="es-CO"/>
+        </w:rPr>
+      </w:pPr>
+      <w:hyperlink r:id="rId13" w:history="1">
+        <w:r>
+          <w:rPr>
+            <w:rStyle w:val="Hyperlink"/>
+            <w:lang w:val="es-CO"/>
+          </w:rPr>
+          <w:t>https://platzi.com/cursos/transformaciones-transiciones-css/</w:t>
+        </w:r>
+      </w:hyperlink>
+    </w:p>
+    <w:p>
+      <w:pPr>
+        <w:rPr>
+          <w:lang w:val="es-CO"/>
+        </w:rPr>
+      </w:pPr>
+      <w:hyperlink r:id="rId14" w:history="1">
+        <w:r>
+          <w:rPr>
+            <w:rStyle w:val="Hyperlink"/>
+            <w:lang w:val="es-CO"/>
+          </w:rPr>
+          <w:t>https://platzi.com/cursos/animaciones-css/</w:t>
+        </w:r>
+      </w:hyperlink>
+    </w:p>
+    <w:p>
+      <w:pPr>
+        <w:rPr>
+          <w:lang w:val="es-CO"/>
+        </w:rPr>
+      </w:pPr>
+      <w:hyperlink r:id="rId15" w:history="1">
+        <w:r>
+          <w:rPr>
+            <w:rStyle w:val="Hyperlink"/>
+            <w:lang w:val="es-CO"/>
+          </w:rPr>
+          <w:t>https://platzi.com/cursos/animaciones-css-practico/</w:t>
+        </w:r>
+      </w:hyperlink>
+    </w:p>
+    <w:p>
+      <w:pPr>
+        <w:rPr>
+          <w:rStyle w:val="Hyperlink"/>
+        </w:rPr>
+      </w:pPr>
+      <w:hyperlink r:id="rId16" w:history="1">
+        <w:r>
+          <w:rPr>
+            <w:rStyle w:val="Hyperlink"/>
+          </w:rPr>
+          <w:t>https://platzi.com/blog/tutorial-como-crear-una-animacion-de-carga-de-contenido-tipo-facebook/</w:t>
+        </w:r>
+      </w:hyperlink>
+    </w:p>
+    <w:p>
+      <w:pPr>
+        <w:rPr>
+          <w:lang w:val="es-CO"/>
+        </w:rPr>
+      </w:pPr>
+    </w:p>
+    <w:p>
+      <w:pPr>
+        <w:rPr>
+          <w:lang w:val="es-CO"/>
+        </w:rPr>
+      </w:pPr>
+      <w:r>
+        <w:rPr>
+          <w:lang w:val="es-CO"/>
+        </w:rPr>
+        <w:t>P</w:t>
       </w:r>
       <w:r>
-        <w:fldChar w:fldCharType="separate"/>
+        <w:rPr>
+          <w:lang w:val="es-CO"/>
+        </w:rPr>
+        <w:t>atrones de render</w:t>
       </w:r>
+    </w:p>
+    <w:p>
+      <w:pPr>
+        <w:rPr>
+          <w:rStyle w:val="Hyperlink"/>
+          <w:lang w:val="es-CO"/>
+        </w:rPr>
+      </w:pPr>
       <w:r>
         <w:rPr>
           <w:rStyle w:val="Hyperlink"/>
-        </w:rPr>
-        <w:t>https://platzi.com/blog/useeffect-uselayouteffect/</w:t>
+          <w:lang w:val="es-CO"/>
+        </w:rPr>
+        <w:t>https://platzi.com/cursos/react-patrones-render/</w:t>
       </w:r>
-      <w:r>
-        <w:rPr>
-          <w:rStyle w:val="Hyperlink"/>
-        </w:rPr>
-        <w:fldChar w:fldCharType="end"/>
-      </w:r>
-    </w:p>
-    <w:p>
-      <w:pPr>
-        <w:rPr>
-          <w:color w:val="FF0000"/>
-        </w:rPr>
-      </w:pPr>
-      <w:hyperlink r:id="rId4" w:history="1">
-        <w:r>
-          <w:rPr>
-            <w:rStyle w:val="Hyperlink"/>
-          </w:rPr>
-          <w:t>https://platzi.com/cursos/ecmascript-6/</w:t>
-        </w:r>
-      </w:hyperlink>
-    </w:p>
-    <w:p>
-      <w:pPr>
-        <w:rPr>
-          <w:color w:val="FF0000"/>
-        </w:rPr>
-      </w:pPr>
-      <w:hyperlink r:id="rId5" w:history="1">
-        <w:r>
-          <w:rPr>
-            <w:rStyle w:val="Hyperlink"/>
-          </w:rPr>
-          <w:t>https://platzi.com/cursos/arrays/</w:t>
-        </w:r>
-      </w:hyperlink>
-    </w:p>
-    <w:p>
-      <w:pPr>
-        <w:rPr>
-          <w:color w:val="FF0000"/>
-        </w:rPr>
-      </w:pPr>
-      <w:hyperlink r:id="rId6" w:history="1">
-        <w:r>
-          <w:rPr>
-            <w:rStyle w:val="Hyperlink"/>
-          </w:rPr>
-          <w:t>https://platzi.com/cursos/basico-javascript/</w:t>
-        </w:r>
-      </w:hyperlink>
-    </w:p>
-    <w:p>
-      <w:hyperlink r:id="rId7" w:history="1">
-        <w:r>
-          <w:rPr>
-            <w:rStyle w:val="Hyperlink"/>
-          </w:rPr>
-          <w:t>https://react-icons.github.io/react-icons/</w:t>
-        </w:r>
-      </w:hyperlink>
-    </w:p>
-    <w:p>
-      <w:hyperlink r:id="rId8" w:history="1">
-        <w:r>
-          <w:rPr>
-            <w:rStyle w:val="Hyperlink"/>
-          </w:rPr>
-          <w:t>https://es.react.dev/learn/render-and-commit</w:t>
-        </w:r>
-      </w:hyperlink>
-    </w:p>
-    <w:p>
-      <w:hyperlink r:id="rId9" w:anchor="adding-a-state-variable" w:history="1">
-        <w:r>
-          <w:rPr>
-            <w:rStyle w:val="Hyperlink"/>
-          </w:rPr>
-          <w:t>https://es.react.dev/learn/state-a-components-memory#adding-a-state-variable</w:t>
-        </w:r>
-      </w:hyperlink>
-    </w:p>
-    <w:p>
-      <w:hyperlink r:id="rId10" w:history="1">
-        <w:r>
-          <w:rPr>
-            <w:rStyle w:val="Hyperlink"/>
-          </w:rPr>
-          <w:t>https://es.react.dev/learn/queueing-a-series-of-state-updates</w:t>
-        </w:r>
-      </w:hyperlink>
-    </w:p>
-    <w:p/>
-    <w:p>
-      <w:proofErr w:type="spellStart"/>
-      <w:r>
-        <w:t>Objetos</w:t>
-      </w:r>
-      <w:proofErr w:type="spellEnd"/>
-      <w:r>
-        <w:t xml:space="preserve"> </w:t>
-      </w:r>
-      <w:proofErr w:type="spellStart"/>
-      <w:r>
-        <w:t>animados</w:t>
-      </w:r>
-      <w:proofErr w:type="spellEnd"/>
-    </w:p>
-    <w:p>
-      <w:hyperlink r:id="rId11" w:history="1">
-        <w:r>
-          <w:rPr>
-            <w:rStyle w:val="Hyperlink"/>
-          </w:rPr>
-          <w:t>https://uiverse.io/all?search=loader</w:t>
-        </w:r>
-      </w:hyperlink>
-    </w:p>
-    <w:p/>
-    <w:p>
-      <w:proofErr w:type="spellStart"/>
-      <w:r>
-        <w:t>Css</w:t>
-      </w:r>
-      <w:proofErr w:type="spellEnd"/>
-    </w:p>
-    <w:p>
-      <w:hyperlink r:id="rId12" w:history="1">
-        <w:r>
-          <w:rPr>
-            <w:rStyle w:val="Hyperlink"/>
-          </w:rPr>
-          <w:t>https://platzi.com/cursos/transformaciones-transiciones-css/</w:t>
-        </w:r>
-      </w:hyperlink>
-    </w:p>
-    <w:p>
-      <w:hyperlink r:id="rId13" w:history="1">
-        <w:r>
-          <w:rPr>
-            <w:rStyle w:val="Hyperlink"/>
-          </w:rPr>
-          <w:t>https://platzi.com/cursos/animaciones-css/</w:t>
-        </w:r>
-      </w:hyperlink>
-    </w:p>
-    <w:p>
-      <w:hyperlink r:id="rId14" w:history="1">
-        <w:r>
-          <w:rPr>
-            <w:rStyle w:val="Hyperlink"/>
-          </w:rPr>
-          <w:t>https://platzi.com/cursos/animaciones-css-practico/</w:t>
-        </w:r>
-      </w:hyperlink>
-    </w:p>
-    <w:p>
-      <w:hyperlink r:id="rId15" w:history="1">
-        <w:r>
-          <w:rPr>
-            <w:rStyle w:val="Hyperlink"/>
-          </w:rPr>
-          <w:t>https://platzi.com/blog/tutorial-como-crear-una-animacion-de-carga-de-contenido-tipo-facebook/</w:t>
-        </w:r>
-      </w:hyperlink>
-    </w:p>
-    <w:p/>
+    </w:p>
+    <w:p>
+      <w:pPr>
+        <w:rPr>
+          <w:lang w:val="es-CO"/>
+        </w:rPr>
+      </w:pPr>
+    </w:p>
     <w:sectPr>
       <w:pgSz w:w="12240" w:h="15840"/>
       <w:pgMar w:top="1440" w:right="1440" w:bottom="1440" w:left="1440" w:header="708" w:footer="708" w:gutter="0"/>

</xml_diff>

<commit_message>
Add create TODO and Modal
</commit_message>
<xml_diff>
--- a/Platzi Notes/Lecturas y enlaces.docx
+++ b/Platzi Notes/Lecturas y enlaces.docx
@@ -3,12 +3,40 @@
 <w:document xmlns:wpc="http://schemas.microsoft.com/office/word/2010/wordprocessingCanvas" xmlns:cx="http://schemas.microsoft.com/office/drawing/2014/chartex" xmlns:cx1="http://schemas.microsoft.com/office/drawing/2015/9/8/chartex" xmlns:cx2="http://schemas.microsoft.com/office/drawing/2015/10/21/chartex" xmlns:cx3="http://schemas.microsoft.com/office/drawing/2016/5/9/chartex" xmlns:cx4="http://schemas.microsoft.com/office/drawing/2016/5/10/chartex" xmlns:cx5="http://schemas.microsoft.com/office/drawing/2016/5/11/chartex" xmlns:cx6="http://schemas.microsoft.com/office/drawing/2016/5/12/chartex" xmlns:cx7="http://schemas.microsoft.com/office/drawing/2016/5/13/chartex" xmlns:cx8="http://schemas.microsoft.com/office/drawing/2016/5/14/chartex" xmlns:mc="http://schemas.openxmlformats.org/markup-compatibility/2006" xmlns:aink="http://schemas.microsoft.com/office/drawing/2016/ink" xmlns:am3d="http://schemas.microsoft.com/office/drawing/2017/model3d" xmlns:o="urn:schemas-microsoft-com:office:office" xmlns:oel="http://schemas.microsoft.com/office/2019/extlst" xmlns:r="http://schemas.openxmlformats.org/officeDocument/2006/relationships" xmlns:m="http://schemas.openxmlformats.org/officeDocument/2006/math" xmlns:v="urn:schemas-microsoft-com:vml" xmlns:wp14="http://schemas.microsoft.com/office/word/2010/wordprocessingDrawing" xmlns:wp="http://schemas.openxmlformats.org/drawingml/2006/wordprocessingDrawing" xmlns:w10="urn:schemas-microsoft-com:office:word" xmlns:w="http://schemas.openxmlformats.org/wordprocessingml/2006/main" xmlns:w14="http://schemas.microsoft.com/office/word/2010/wordml" xmlns:w15="http://schemas.microsoft.com/office/word/2012/wordml" xmlns:w16cex="http://schemas.microsoft.com/office/word/2018/wordml/cex" xmlns:w16cid="http://schemas.microsoft.com/office/word/2016/wordml/cid" xmlns:w16="http://schemas.microsoft.com/office/word/2018/wordml" xmlns:w16sdtdh="http://schemas.microsoft.com/office/word/2020/wordml/sdtdatahash" xmlns:w16se="http://schemas.microsoft.com/office/word/2015/wordml/symex" xmlns:wpg="http://schemas.microsoft.com/office/word/2010/wordprocessingGroup" xmlns:wpi="http://schemas.microsoft.com/office/word/2010/wordprocessingInk" xmlns:wne="http://schemas.microsoft.com/office/word/2006/wordml" xmlns:wps="http://schemas.microsoft.com/office/word/2010/wordprocessingShape" mc:Ignorable="w14 w15 w16se w16cid w16 w16cex w16sdtdh wp14">
   <w:body>
     <w:p>
+      <w:r>
+        <w:fldChar w:fldCharType="begin"/>
+      </w:r>
+      <w:r>
+        <w:instrText>HYPERLINK "https://platzi.com/blog/useeffect-uselayouteffect/"</w:instrText>
+      </w:r>
+      <w:r>
+        <w:fldChar w:fldCharType="separate"/>
+      </w:r>
+      <w:r>
+        <w:rPr>
+          <w:rStyle w:val="Hyperlink"/>
+        </w:rPr>
+        <w:t>https://platzi.com/blog/useeffect-uselayouteffect/</w:t>
+      </w:r>
+      <w:r>
+        <w:rPr>
+          <w:rStyle w:val="Hyperlink"/>
+        </w:rPr>
+        <w:fldChar w:fldCharType="end"/>
+      </w:r>
+    </w:p>
+    <w:p>
+      <w:pPr>
+        <w:rPr>
+          <w:color w:val="FF0000"/>
+        </w:rPr>
+      </w:pPr>
       <w:hyperlink r:id="rId4" w:history="1">
         <w:r>
           <w:rPr>
             <w:rStyle w:val="Hyperlink"/>
           </w:rPr>
-          <w:t>https://platzi.com/blog/useeffect-uselayouteffect/</w:t>
+          <w:t>https://platzi.com/cursos/ecmascript-6/</w:t>
         </w:r>
       </w:hyperlink>
     </w:p>
@@ -23,7 +51,7 @@
           <w:rPr>
             <w:rStyle w:val="Hyperlink"/>
           </w:rPr>
-          <w:t>https://platzi.com/cursos/ecmascript-6/</w:t>
+          <w:t>https://platzi.com/cursos/arrays/</w:t>
         </w:r>
       </w:hyperlink>
     </w:p>
@@ -38,22 +66,17 @@
           <w:rPr>
             <w:rStyle w:val="Hyperlink"/>
           </w:rPr>
-          <w:t>https://platzi.com/cursos/arrays/</w:t>
-        </w:r>
-      </w:hyperlink>
-    </w:p>
-    <w:p>
-      <w:pPr>
-        <w:rPr>
-          <w:color w:val="FF0000"/>
-        </w:rPr>
-      </w:pPr>
+          <w:t>https://platzi.com/cursos/basico-javascript/</w:t>
+        </w:r>
+      </w:hyperlink>
+    </w:p>
+    <w:p>
       <w:hyperlink r:id="rId7" w:history="1">
         <w:r>
           <w:rPr>
             <w:rStyle w:val="Hyperlink"/>
           </w:rPr>
-          <w:t>https://platzi.com/cursos/basico-javascript/</w:t>
+          <w:t>https://react-icons.github.io/react-icons/</w:t>
         </w:r>
       </w:hyperlink>
     </w:p>
@@ -63,22 +86,12 @@
           <w:rPr>
             <w:rStyle w:val="Hyperlink"/>
           </w:rPr>
-          <w:t>https://react-icons.github.io/react-icons/</w:t>
-        </w:r>
-      </w:hyperlink>
-    </w:p>
-    <w:p>
-      <w:hyperlink r:id="rId9" w:history="1">
-        <w:r>
-          <w:rPr>
-            <w:rStyle w:val="Hyperlink"/>
-          </w:rPr>
           <w:t>https://es.react.dev/learn/render-and-commit</w:t>
         </w:r>
       </w:hyperlink>
     </w:p>
     <w:p>
-      <w:hyperlink r:id="rId10" w:anchor="adding-a-state-variable" w:history="1">
+      <w:hyperlink r:id="rId9" w:anchor="adding-a-state-variable" w:history="1">
         <w:r>
           <w:rPr>
             <w:rStyle w:val="Hyperlink"/>
@@ -88,34 +101,72 @@
       </w:hyperlink>
     </w:p>
     <w:p>
+      <w:hyperlink r:id="rId10" w:history="1">
+        <w:r>
+          <w:rPr>
+            <w:rStyle w:val="Hyperlink"/>
+          </w:rPr>
+          <w:t>https://es.react.dev/learn/queueing-a-series-of-state-updates</w:t>
+        </w:r>
+      </w:hyperlink>
+    </w:p>
+    <w:p/>
+    <w:p>
+      <w:pPr>
+        <w:rPr>
+          <w:lang w:val="es-CO"/>
+        </w:rPr>
+      </w:pPr>
+      <w:r>
+        <w:rPr>
+          <w:lang w:val="es-CO"/>
+        </w:rPr>
+        <w:t>Objetos animados</w:t>
+      </w:r>
+      <w:r>
+        <w:rPr>
+          <w:lang w:val="es-CO"/>
+        </w:rPr>
+        <w:t xml:space="preserve"> </w:t>
+      </w:r>
+    </w:p>
+    <w:p>
+      <w:pPr>
+        <w:rPr>
+          <w:lang w:val="es-CO"/>
+        </w:rPr>
+      </w:pPr>
       <w:hyperlink r:id="rId11" w:history="1">
         <w:r>
           <w:rPr>
             <w:rStyle w:val="Hyperlink"/>
-          </w:rPr>
-          <w:t>https://es.react.dev/learn/queueing-a-series-of-state-updates</w:t>
-        </w:r>
-      </w:hyperlink>
-    </w:p>
-    <w:p/>
-    <w:p>
-      <w:pPr>
-        <w:rPr>
-          <w:lang w:val="es-CO"/>
-        </w:rPr>
-      </w:pPr>
-      <w:r>
-        <w:rPr>
-          <w:lang w:val="es-CO"/>
-        </w:rPr>
-        <w:t>Objetos animados</w:t>
-      </w:r>
-      <w:r>
-        <w:rPr>
-          <w:lang w:val="es-CO"/>
-        </w:rPr>
-        <w:t xml:space="preserve"> </w:t>
-      </w:r>
+            <w:lang w:val="es-CO"/>
+          </w:rPr>
+          <w:t>https://uiverse.io/all?search=loader</w:t>
+        </w:r>
+      </w:hyperlink>
+    </w:p>
+    <w:p>
+      <w:pPr>
+        <w:rPr>
+          <w:lang w:val="es-CO"/>
+        </w:rPr>
+      </w:pPr>
+    </w:p>
+    <w:p>
+      <w:pPr>
+        <w:rPr>
+          <w:lang w:val="es-CO"/>
+        </w:rPr>
+      </w:pPr>
+      <w:proofErr w:type="spellStart"/>
+      <w:r>
+        <w:rPr>
+          <w:lang w:val="es-CO"/>
+        </w:rPr>
+        <w:t>Css</w:t>
+      </w:r>
+      <w:proofErr w:type="spellEnd"/>
     </w:p>
     <w:p>
       <w:pPr>
@@ -129,29 +180,9 @@
             <w:rStyle w:val="Hyperlink"/>
             <w:lang w:val="es-CO"/>
           </w:rPr>
-          <w:t>https://uiverse.io/all?search=loader</w:t>
-        </w:r>
-      </w:hyperlink>
-    </w:p>
-    <w:p>
-      <w:pPr>
-        <w:rPr>
-          <w:lang w:val="es-CO"/>
-        </w:rPr>
-      </w:pPr>
-    </w:p>
-    <w:p>
-      <w:pPr>
-        <w:rPr>
-          <w:lang w:val="es-CO"/>
-        </w:rPr>
-      </w:pPr>
-      <w:r>
-        <w:rPr>
-          <w:lang w:val="es-CO"/>
-        </w:rPr>
-        <w:t>Css</w:t>
-      </w:r>
+          <w:t>https://platzi.com/cursos/transformaciones-transiciones-css/</w:t>
+        </w:r>
+      </w:hyperlink>
     </w:p>
     <w:p>
       <w:pPr>
@@ -165,7 +196,7 @@
             <w:rStyle w:val="Hyperlink"/>
             <w:lang w:val="es-CO"/>
           </w:rPr>
-          <w:t>https://platzi.com/cursos/transformaciones-transiciones-css/</w:t>
+          <w:t>https://platzi.com/cursos/animaciones-css/</w:t>
         </w:r>
       </w:hyperlink>
     </w:p>
@@ -181,13 +212,14 @@
             <w:rStyle w:val="Hyperlink"/>
             <w:lang w:val="es-CO"/>
           </w:rPr>
-          <w:t>https://platzi.com/cursos/animaciones-css/</w:t>
-        </w:r>
-      </w:hyperlink>
-    </w:p>
-    <w:p>
-      <w:pPr>
-        <w:rPr>
+          <w:t>https://platzi.com/cursos/animaciones-css-practico/</w:t>
+        </w:r>
+      </w:hyperlink>
+    </w:p>
+    <w:p>
+      <w:pPr>
+        <w:rPr>
+          <w:rStyle w:val="Hyperlink"/>
           <w:lang w:val="es-CO"/>
         </w:rPr>
       </w:pPr>
@@ -197,50 +229,46 @@
             <w:rStyle w:val="Hyperlink"/>
             <w:lang w:val="es-CO"/>
           </w:rPr>
-          <w:t>https://platzi.com/cursos/animaciones-css-practico/</w:t>
-        </w:r>
-      </w:hyperlink>
+          <w:t>https://platzi.com/blog/tutorial-como-crear-una-animacion-de-carga-de-contenido-tipo-facebook/</w:t>
+        </w:r>
+      </w:hyperlink>
+    </w:p>
+    <w:p>
+      <w:pPr>
+        <w:rPr>
+          <w:lang w:val="es-CO"/>
+        </w:rPr>
+      </w:pPr>
+    </w:p>
+    <w:p>
+      <w:pPr>
+        <w:rPr>
+          <w:lang w:val="es-CO"/>
+        </w:rPr>
+      </w:pPr>
+      <w:r>
+        <w:rPr>
+          <w:lang w:val="es-CO"/>
+        </w:rPr>
+        <w:t>Patrones de render</w:t>
+      </w:r>
     </w:p>
     <w:p>
       <w:pPr>
         <w:rPr>
           <w:rStyle w:val="Hyperlink"/>
+          <w:lang w:val="es-CO"/>
         </w:rPr>
       </w:pPr>
       <w:hyperlink r:id="rId16" w:history="1">
         <w:r>
           <w:rPr>
             <w:rStyle w:val="Hyperlink"/>
-          </w:rPr>
-          <w:t>https://platzi.com/blog/tutorial-como-crear-una-animacion-de-carga-de-contenido-tipo-facebook/</w:t>
-        </w:r>
-      </w:hyperlink>
-    </w:p>
-    <w:p>
-      <w:pPr>
-        <w:rPr>
-          <w:lang w:val="es-CO"/>
-        </w:rPr>
-      </w:pPr>
-    </w:p>
-    <w:p>
-      <w:pPr>
-        <w:rPr>
-          <w:lang w:val="es-CO"/>
-        </w:rPr>
-      </w:pPr>
-      <w:r>
-        <w:rPr>
-          <w:lang w:val="es-CO"/>
-        </w:rPr>
-        <w:t>P</w:t>
-      </w:r>
-      <w:r>
-        <w:rPr>
-          <w:lang w:val="es-CO"/>
-        </w:rPr>
-        <w:t>atrones de render</w:t>
-      </w:r>
+            <w:lang w:val="es-CO"/>
+          </w:rPr>
+          <w:t>https://platzi.com/cursos/react-patrones-render/</w:t>
+        </w:r>
+      </w:hyperlink>
     </w:p>
     <w:p>
       <w:pPr>
@@ -249,13 +277,85 @@
           <w:lang w:val="es-CO"/>
         </w:rPr>
       </w:pPr>
-      <w:r>
+    </w:p>
+    <w:p>
+      <w:pPr>
         <w:rPr>
           <w:rStyle w:val="Hyperlink"/>
-          <w:lang w:val="es-CO"/>
-        </w:rPr>
-        <w:t>https://platzi.com/cursos/react-patrones-render/</w:t>
-      </w:r>
+          <w:color w:val="auto"/>
+          <w:u w:val="none"/>
+          <w:lang w:val="es-CO"/>
+        </w:rPr>
+      </w:pPr>
+      <w:proofErr w:type="spellStart"/>
+      <w:r>
+        <w:rPr>
+          <w:rStyle w:val="Hyperlink"/>
+          <w:color w:val="auto"/>
+          <w:u w:val="none"/>
+          <w:lang w:val="es-CO"/>
+        </w:rPr>
+        <w:t>Form</w:t>
+      </w:r>
+      <w:proofErr w:type="spellEnd"/>
+      <w:r>
+        <w:rPr>
+          <w:rStyle w:val="Hyperlink"/>
+          <w:color w:val="auto"/>
+          <w:u w:val="none"/>
+          <w:lang w:val="es-CO"/>
+        </w:rPr>
+        <w:t xml:space="preserve"> in </w:t>
+      </w:r>
+      <w:proofErr w:type="spellStart"/>
+      <w:r>
+        <w:rPr>
+          <w:rStyle w:val="Hyperlink"/>
+          <w:color w:val="auto"/>
+          <w:u w:val="none"/>
+          <w:lang w:val="es-CO"/>
+        </w:rPr>
+        <w:t>React</w:t>
+      </w:r>
+      <w:proofErr w:type="spellEnd"/>
+      <w:r>
+        <w:rPr>
+          <w:rStyle w:val="Hyperlink"/>
+          <w:color w:val="auto"/>
+          <w:u w:val="none"/>
+          <w:lang w:val="es-CO"/>
+        </w:rPr>
+        <w:t xml:space="preserve"> Native</w:t>
+      </w:r>
+    </w:p>
+    <w:p>
+      <w:pPr>
+        <w:rPr>
+          <w:rStyle w:val="Hyperlink"/>
+          <w:color w:val="auto"/>
+          <w:u w:val="none"/>
+          <w:lang w:val="es-CO"/>
+        </w:rPr>
+      </w:pPr>
+      <w:hyperlink r:id="rId17" w:history="1">
+        <w:r>
+          <w:rPr>
+            <w:rStyle w:val="Hyperlink"/>
+            <w:lang w:val="es-CO"/>
+          </w:rPr>
+          <w:t>https://platzi.com/cursos/react-native-formularios-almacenamiento/</w:t>
+        </w:r>
+      </w:hyperlink>
+    </w:p>
+    <w:p>
+      <w:pPr>
+        <w:rPr>
+          <w:rStyle w:val="Hyperlink"/>
+          <w:color w:val="auto"/>
+          <w:u w:val="none"/>
+          <w:lang w:val="es-CO"/>
+        </w:rPr>
+      </w:pPr>
     </w:p>
     <w:p>
       <w:pPr>

</xml_diff>